<commit_message>
Update Machine Learning Plan.docx
</commit_message>
<xml_diff>
--- a/Machine Learning Plan.docx
+++ b/Machine Learning Plan.docx
@@ -91,9 +91,12 @@
           <w:sz w:val="24"/>
           <w:szCs w:val="24"/>
         </w:rPr>
-        <w:t xml:space="preserve"> </w:t>
-      </w:r>
-      <w:r>
+        <w:t xml:space="preserve"> exploring the Wisconsin Breast Cancer Data Set with the use of different machine learning models and methods. We picked this data set for our project due to the wide impact breast cancer has on society; just in the UK, breast cancer accounts for as approximately 15% of all new cancer cases, resulting in over 150 new diagnosis a day.</w:t>
+      </w:r>
+    </w:p>
+    <w:p>
+      <w:pPr>
+        <w:pStyle w:val="Title"/>
         <w:rPr>
           <w:rStyle w:val="Strong"/>
           <w:b w:val="0"/>
@@ -101,9 +104,11 @@
           <w:sz w:val="24"/>
           <w:szCs w:val="24"/>
         </w:rPr>
-        <w:t>exploring</w:t>
-      </w:r>
-      <w:r>
+      </w:pPr>
+    </w:p>
+    <w:p>
+      <w:pPr>
+        <w:pStyle w:val="Title"/>
         <w:rPr>
           <w:rStyle w:val="Strong"/>
           <w:b w:val="0"/>
@@ -111,8 +116,7 @@
           <w:sz w:val="24"/>
           <w:szCs w:val="24"/>
         </w:rPr>
-        <w:t xml:space="preserve"> the Wisconsin Breast Cancer Data Set with the use of different machine learning models and methods. We picked this data set for our project due to the wide impact breast cancer has on society; just in the UK, breast cancer accounts for as approximately 15% of all new cancer </w:t>
-      </w:r>
+      </w:pPr>
       <w:r>
         <w:rPr>
           <w:rStyle w:val="Strong"/>
@@ -121,7 +125,7 @@
           <w:sz w:val="24"/>
           <w:szCs w:val="24"/>
         </w:rPr>
-        <w:t>cases,</w:t>
+        <w:t>Our project we explore at the issue of differentiating between malignant (cancerous) and benign (noncancerous) tumours. A good indicator of a tumour being malignant is its shape, however, there is a lot of variation with every tumour which can make it difficult to differentiate between malignant and benign tumours accurately. Detecting malignant tumours early would benefit patient treatment</w:t>
       </w:r>
       <w:r>
         <w:rPr>
@@ -131,12 +135,9 @@
           <w:sz w:val="24"/>
           <w:szCs w:val="24"/>
         </w:rPr>
-        <w:t xml:space="preserve"> resulting in over 150 new diagnosis a day.</w:t>
-      </w:r>
-    </w:p>
-    <w:p>
-      <w:pPr>
-        <w:pStyle w:val="Title"/>
+        <w:t xml:space="preserve">, </w:t>
+      </w:r>
+      <w:r>
         <w:rPr>
           <w:rStyle w:val="Strong"/>
           <w:b w:val="0"/>
@@ -144,11 +145,9 @@
           <w:sz w:val="24"/>
           <w:szCs w:val="24"/>
         </w:rPr>
-      </w:pPr>
-    </w:p>
-    <w:p>
-      <w:pPr>
-        <w:pStyle w:val="Title"/>
+        <w:t>mortality rate</w:t>
+      </w:r>
+      <w:r>
         <w:rPr>
           <w:rStyle w:val="Strong"/>
           <w:b w:val="0"/>
@@ -156,7 +155,8 @@
           <w:sz w:val="24"/>
           <w:szCs w:val="24"/>
         </w:rPr>
-      </w:pPr>
+        <w:t xml:space="preserve"> and reduce costs</w:t>
+      </w:r>
       <w:r>
         <w:rPr>
           <w:rStyle w:val="Strong"/>
@@ -165,7 +165,7 @@
           <w:sz w:val="24"/>
           <w:szCs w:val="24"/>
         </w:rPr>
-        <w:t xml:space="preserve">Our project we explore at the issue of differentiating between malignant (cancerous) and benign (noncancerous) tumours. A good indicator of a tumour being malignant is </w:t>
+        <w:t xml:space="preserve">. With machine learning, we can identify and predict results based on patterns that humans would not be able to identify. As due to the nature of cancer the cost of false negatives is significantly higher, </w:t>
       </w:r>
       <w:r>
         <w:rPr>
@@ -175,9 +175,12 @@
           <w:sz w:val="24"/>
           <w:szCs w:val="24"/>
         </w:rPr>
-        <w:t>its</w:t>
-      </w:r>
-      <w:r>
+        <w:t>so we will consider this when training our models by trying to reduce our false negatives.</w:t>
+      </w:r>
+    </w:p>
+    <w:p>
+      <w:pPr>
+        <w:pStyle w:val="Title"/>
         <w:rPr>
           <w:rStyle w:val="Strong"/>
           <w:b w:val="0"/>
@@ -185,9 +188,11 @@
           <w:sz w:val="24"/>
           <w:szCs w:val="24"/>
         </w:rPr>
-        <w:t xml:space="preserve"> shape, however, there is a lot of variation with every tumour which can make it difficult to differentiate between malignant and benign tumours accurately. Detecting malignant tumours early would benefit patient treatment</w:t>
-      </w:r>
-      <w:r>
+      </w:pPr>
+    </w:p>
+    <w:p>
+      <w:pPr>
+        <w:pStyle w:val="Title"/>
         <w:rPr>
           <w:rStyle w:val="Strong"/>
           <w:b w:val="0"/>
@@ -195,8 +200,7 @@
           <w:sz w:val="24"/>
           <w:szCs w:val="24"/>
         </w:rPr>
-        <w:t xml:space="preserve">, </w:t>
-      </w:r>
+      </w:pPr>
       <w:r>
         <w:rPr>
           <w:rStyle w:val="Strong"/>
@@ -205,7 +209,7 @@
           <w:sz w:val="24"/>
           <w:szCs w:val="24"/>
         </w:rPr>
-        <w:t>mortality rate</w:t>
+        <w:t xml:space="preserve">Our project will try to determine, using machine learning models, if a tumour is malignant or benign based on variables corresponding to </w:t>
       </w:r>
       <w:r>
         <w:rPr>
@@ -215,7 +219,7 @@
           <w:sz w:val="24"/>
           <w:szCs w:val="24"/>
         </w:rPr>
-        <w:t xml:space="preserve"> and reduce costs</w:t>
+        <w:t>its</w:t>
       </w:r>
       <w:r>
         <w:rPr>
@@ -225,7 +229,7 @@
           <w:sz w:val="24"/>
           <w:szCs w:val="24"/>
         </w:rPr>
-        <w:t xml:space="preserve">. With machine learning, we can identify and predict results based on patterns that humans would not be able </w:t>
+        <w:t xml:space="preserve"> shape. The data set has 562 instances, </w:t>
       </w:r>
       <w:r>
         <w:rPr>
@@ -235,7 +239,7 @@
           <w:sz w:val="24"/>
           <w:szCs w:val="24"/>
         </w:rPr>
-        <w:t>to identify</w:t>
+        <w:t xml:space="preserve">with the label M or B for the type of cancer and 10 unique features (each with 2 more features containing its SD and Worst (largest) value. These </w:t>
       </w:r>
       <w:r>
         <w:rPr>
@@ -245,240 +249,136 @@
           <w:sz w:val="24"/>
           <w:szCs w:val="24"/>
         </w:rPr>
-        <w:t xml:space="preserve">. As due to the nature of cancer the cost of false negatives </w:t>
-      </w:r>
-      <w:r>
+        <w:t>include…</w:t>
+      </w:r>
+    </w:p>
+    <w:p>
+      <w:pPr>
+        <w:pStyle w:val="ListParagraph"/>
+        <w:numPr>
+          <w:ilvl w:val="0"/>
+          <w:numId w:val="4"/>
+        </w:numPr>
+      </w:pPr>
+      <w:r>
+        <w:t>Radius</w:t>
+      </w:r>
+    </w:p>
+    <w:p>
+      <w:pPr>
+        <w:pStyle w:val="ListParagraph"/>
+        <w:numPr>
+          <w:ilvl w:val="0"/>
+          <w:numId w:val="4"/>
+        </w:numPr>
+      </w:pPr>
+      <w:r>
+        <w:t>Texture</w:t>
+      </w:r>
+    </w:p>
+    <w:p>
+      <w:pPr>
+        <w:pStyle w:val="ListParagraph"/>
+        <w:numPr>
+          <w:ilvl w:val="0"/>
+          <w:numId w:val="4"/>
+        </w:numPr>
+      </w:pPr>
+      <w:r>
+        <w:t xml:space="preserve">Perimeter </w:t>
+      </w:r>
+    </w:p>
+    <w:p>
+      <w:pPr>
+        <w:pStyle w:val="ListParagraph"/>
+        <w:numPr>
+          <w:ilvl w:val="0"/>
+          <w:numId w:val="4"/>
+        </w:numPr>
+      </w:pPr>
+      <w:r>
+        <w:t>Area</w:t>
+      </w:r>
+    </w:p>
+    <w:p>
+      <w:pPr>
+        <w:pStyle w:val="ListParagraph"/>
+        <w:numPr>
+          <w:ilvl w:val="0"/>
+          <w:numId w:val="4"/>
+        </w:numPr>
+      </w:pPr>
+      <w:r>
+        <w:t>Smoothness</w:t>
+      </w:r>
+    </w:p>
+    <w:p>
+      <w:pPr>
+        <w:pStyle w:val="ListParagraph"/>
+        <w:numPr>
+          <w:ilvl w:val="0"/>
+          <w:numId w:val="4"/>
+        </w:numPr>
+      </w:pPr>
+      <w:r>
+        <w:t xml:space="preserve">Compactness </w:t>
+      </w:r>
+    </w:p>
+    <w:p>
+      <w:pPr>
+        <w:pStyle w:val="ListParagraph"/>
+        <w:numPr>
+          <w:ilvl w:val="0"/>
+          <w:numId w:val="4"/>
+        </w:numPr>
+      </w:pPr>
+      <w:r>
+        <w:t>Concavity</w:t>
+      </w:r>
+    </w:p>
+    <w:p>
+      <w:pPr>
+        <w:pStyle w:val="ListParagraph"/>
+        <w:numPr>
+          <w:ilvl w:val="0"/>
+          <w:numId w:val="4"/>
+        </w:numPr>
+      </w:pPr>
+      <w:r>
+        <w:t>Concave Points</w:t>
+      </w:r>
+    </w:p>
+    <w:p>
+      <w:pPr>
+        <w:pStyle w:val="ListParagraph"/>
+        <w:numPr>
+          <w:ilvl w:val="0"/>
+          <w:numId w:val="4"/>
+        </w:numPr>
+      </w:pPr>
+      <w:r>
+        <w:t>Symmetry</w:t>
+      </w:r>
+    </w:p>
+    <w:p>
+      <w:pPr>
+        <w:pStyle w:val="ListParagraph"/>
+        <w:numPr>
+          <w:ilvl w:val="0"/>
+          <w:numId w:val="4"/>
+        </w:numPr>
+      </w:pPr>
+      <w:r>
+        <w:t>Fractal Dimension</w:t>
+      </w:r>
+    </w:p>
+    <w:p>
+      <w:pPr>
+        <w:pStyle w:val="ListParagraph"/>
         <w:rPr>
           <w:rStyle w:val="Strong"/>
           <w:b w:val="0"/>
           <w:bCs w:val="0"/>
-          <w:sz w:val="24"/>
-          <w:szCs w:val="24"/>
-        </w:rPr>
-        <w:t>is</w:t>
-      </w:r>
-      <w:r>
-        <w:rPr>
-          <w:rStyle w:val="Strong"/>
-          <w:b w:val="0"/>
-          <w:bCs w:val="0"/>
-          <w:sz w:val="24"/>
-          <w:szCs w:val="24"/>
-        </w:rPr>
-        <w:t xml:space="preserve"> significantly higher, </w:t>
-      </w:r>
-      <w:r>
-        <w:rPr>
-          <w:rStyle w:val="Strong"/>
-          <w:b w:val="0"/>
-          <w:bCs w:val="0"/>
-          <w:sz w:val="24"/>
-          <w:szCs w:val="24"/>
-        </w:rPr>
-        <w:t>so we will consider this when training our models by trying to reduce our false negatives.</w:t>
-      </w:r>
-    </w:p>
-    <w:p>
-      <w:pPr>
-        <w:pStyle w:val="Title"/>
-        <w:rPr>
-          <w:rStyle w:val="Strong"/>
-          <w:b w:val="0"/>
-          <w:bCs w:val="0"/>
-          <w:sz w:val="24"/>
-          <w:szCs w:val="24"/>
-        </w:rPr>
-      </w:pPr>
-    </w:p>
-    <w:p>
-      <w:pPr>
-        <w:pStyle w:val="Title"/>
-        <w:rPr>
-          <w:rStyle w:val="Strong"/>
-          <w:b w:val="0"/>
-          <w:bCs w:val="0"/>
-          <w:sz w:val="24"/>
-          <w:szCs w:val="24"/>
-        </w:rPr>
-      </w:pPr>
-      <w:r>
-        <w:rPr>
-          <w:rStyle w:val="Strong"/>
-          <w:b w:val="0"/>
-          <w:bCs w:val="0"/>
-          <w:sz w:val="24"/>
-          <w:szCs w:val="24"/>
-        </w:rPr>
-        <w:t xml:space="preserve">Our project will try to determine, using machine learning models, if a tumour is malignant or benign based on variables corresponding to </w:t>
-      </w:r>
-      <w:r>
-        <w:rPr>
-          <w:rStyle w:val="Strong"/>
-          <w:b w:val="0"/>
-          <w:bCs w:val="0"/>
-          <w:sz w:val="24"/>
-          <w:szCs w:val="24"/>
-        </w:rPr>
-        <w:t>its</w:t>
-      </w:r>
-      <w:r>
-        <w:rPr>
-          <w:rStyle w:val="Strong"/>
-          <w:b w:val="0"/>
-          <w:bCs w:val="0"/>
-          <w:sz w:val="24"/>
-          <w:szCs w:val="24"/>
-        </w:rPr>
-        <w:t xml:space="preserve"> shape. The data set has 562 instances, </w:t>
-      </w:r>
-      <w:r>
-        <w:rPr>
-          <w:rStyle w:val="Strong"/>
-          <w:b w:val="0"/>
-          <w:bCs w:val="0"/>
-          <w:sz w:val="24"/>
-          <w:szCs w:val="24"/>
-        </w:rPr>
-        <w:t xml:space="preserve">with the label M or B for the type of cancer and 10 unique features (each with 2 more features containing its SD and Worst (largest) value. These </w:t>
-      </w:r>
-      <w:r>
-        <w:rPr>
-          <w:rStyle w:val="Strong"/>
-          <w:b w:val="0"/>
-          <w:bCs w:val="0"/>
-          <w:sz w:val="24"/>
-          <w:szCs w:val="24"/>
-        </w:rPr>
-        <w:t>include…</w:t>
-      </w:r>
-    </w:p>
-    <w:p>
-      <w:pPr>
-        <w:pStyle w:val="ListParagraph"/>
-        <w:numPr>
-          <w:ilvl w:val="0"/>
-          <w:numId w:val="4"/>
-        </w:numPr>
-      </w:pPr>
-      <w:r>
-        <w:t>Radius</w:t>
-      </w:r>
-    </w:p>
-    <w:p>
-      <w:pPr>
-        <w:pStyle w:val="ListParagraph"/>
-        <w:numPr>
-          <w:ilvl w:val="0"/>
-          <w:numId w:val="4"/>
-        </w:numPr>
-      </w:pPr>
-      <w:r>
-        <w:t>Texture</w:t>
-      </w:r>
-    </w:p>
-    <w:p>
-      <w:pPr>
-        <w:pStyle w:val="ListParagraph"/>
-        <w:numPr>
-          <w:ilvl w:val="0"/>
-          <w:numId w:val="4"/>
-        </w:numPr>
-      </w:pPr>
-      <w:r>
-        <w:t xml:space="preserve">Perimeter </w:t>
-      </w:r>
-    </w:p>
-    <w:p>
-      <w:pPr>
-        <w:pStyle w:val="ListParagraph"/>
-        <w:numPr>
-          <w:ilvl w:val="0"/>
-          <w:numId w:val="4"/>
-        </w:numPr>
-      </w:pPr>
-      <w:r>
-        <w:t>Area</w:t>
-      </w:r>
-    </w:p>
-    <w:p>
-      <w:pPr>
-        <w:pStyle w:val="ListParagraph"/>
-        <w:numPr>
-          <w:ilvl w:val="0"/>
-          <w:numId w:val="4"/>
-        </w:numPr>
-      </w:pPr>
-      <w:r>
-        <w:t>Smoothness</w:t>
-      </w:r>
-    </w:p>
-    <w:p>
-      <w:pPr>
-        <w:pStyle w:val="ListParagraph"/>
-        <w:numPr>
-          <w:ilvl w:val="0"/>
-          <w:numId w:val="4"/>
-        </w:numPr>
-      </w:pPr>
-      <w:r>
-        <w:t xml:space="preserve">Compactness </w:t>
-      </w:r>
-    </w:p>
-    <w:p>
-      <w:pPr>
-        <w:pStyle w:val="ListParagraph"/>
-        <w:numPr>
-          <w:ilvl w:val="0"/>
-          <w:numId w:val="4"/>
-        </w:numPr>
-      </w:pPr>
-      <w:r>
-        <w:t>Concavity</w:t>
-      </w:r>
-    </w:p>
-    <w:p>
-      <w:pPr>
-        <w:pStyle w:val="ListParagraph"/>
-        <w:numPr>
-          <w:ilvl w:val="0"/>
-          <w:numId w:val="4"/>
-        </w:numPr>
-      </w:pPr>
-      <w:r>
-        <w:t>Concave Points</w:t>
-      </w:r>
-    </w:p>
-    <w:p>
-      <w:pPr>
-        <w:pStyle w:val="ListParagraph"/>
-        <w:numPr>
-          <w:ilvl w:val="0"/>
-          <w:numId w:val="4"/>
-        </w:numPr>
-      </w:pPr>
-      <w:r>
-        <w:t>Symmetry</w:t>
-      </w:r>
-    </w:p>
-    <w:p>
-      <w:pPr>
-        <w:pStyle w:val="ListParagraph"/>
-        <w:numPr>
-          <w:ilvl w:val="0"/>
-          <w:numId w:val="4"/>
-        </w:numPr>
-      </w:pPr>
-      <w:r>
-        <w:t>Fractal Dimension</w:t>
-      </w:r>
-    </w:p>
-    <w:p>
-      <w:pPr>
-        <w:pStyle w:val="ListParagraph"/>
-        <w:rPr>
-          <w:rStyle w:val="Strong"/>
-          <w:b w:val="0"/>
-          <w:bCs w:val="0"/>
         </w:rPr>
       </w:pPr>
     </w:p>
@@ -1028,21 +928,191 @@
     </w:p>
     <w:p>
       <w:pPr>
+        <w:pStyle w:val="Title"/>
+        <w:rPr>
+          <w:rStyle w:val="Strong"/>
+          <w:sz w:val="40"/>
+          <w:szCs w:val="40"/>
+          <w:u w:val="single"/>
+        </w:rPr>
+      </w:pPr>
+    </w:p>
+    <w:p>
+      <w:pPr>
+        <w:pStyle w:val="Title"/>
+        <w:rPr>
+          <w:rStyle w:val="Strong"/>
+          <w:sz w:val="40"/>
+          <w:szCs w:val="40"/>
+          <w:u w:val="single"/>
+        </w:rPr>
+      </w:pPr>
+      <w:r>
+        <w:rPr>
+          <w:rStyle w:val="Strong"/>
+          <w:sz w:val="40"/>
+          <w:szCs w:val="40"/>
+          <w:u w:val="single"/>
+        </w:rPr>
+        <w:lastRenderedPageBreak/>
+        <w:t>K NEAREST NEIGHBOURS</w:t>
+      </w:r>
+    </w:p>
+    <w:p>
+      <w:pPr>
+        <w:pStyle w:val="ListParagraph"/>
+        <w:numPr>
+          <w:ilvl w:val="0"/>
+          <w:numId w:val="6"/>
+        </w:numPr>
         <w:rPr>
           <w:b/>
           <w:bCs/>
           <w:u w:val="single"/>
         </w:rPr>
       </w:pPr>
-    </w:p>
-    <w:p>
-      <w:pPr>
+      <w:r>
+        <w:t>Once data is processed, fit the model</w:t>
+      </w:r>
+    </w:p>
+    <w:p>
+      <w:pPr>
+        <w:pStyle w:val="ListParagraph"/>
+        <w:numPr>
+          <w:ilvl w:val="0"/>
+          <w:numId w:val="6"/>
+        </w:numPr>
         <w:rPr>
           <w:b/>
           <w:bCs/>
           <w:u w:val="single"/>
         </w:rPr>
       </w:pPr>
+      <w:r>
+        <w:t>Pick 2 features to focus on since KNN works best with fewer features (I remember someone saying, will factcheck)</w:t>
+      </w:r>
+    </w:p>
+    <w:p>
+      <w:pPr>
+        <w:pStyle w:val="ListParagraph"/>
+        <w:numPr>
+          <w:ilvl w:val="0"/>
+          <w:numId w:val="6"/>
+        </w:numPr>
+        <w:rPr>
+          <w:b/>
+          <w:bCs/>
+          <w:u w:val="single"/>
+        </w:rPr>
+      </w:pPr>
+      <w:r>
+        <w:t>Explain how KNN works and how it fits the data were looking at</w:t>
+      </w:r>
+    </w:p>
+    <w:p>
+      <w:pPr>
+        <w:pStyle w:val="ListParagraph"/>
+        <w:numPr>
+          <w:ilvl w:val="0"/>
+          <w:numId w:val="6"/>
+        </w:numPr>
+        <w:rPr>
+          <w:b/>
+          <w:bCs/>
+          <w:u w:val="single"/>
+        </w:rPr>
+      </w:pPr>
+      <w:r>
+        <w:t>Plot accuracy against the hyperparameter k and pick the k s.t we have the model with the highest accuracy</w:t>
+      </w:r>
+    </w:p>
+    <w:p>
+      <w:pPr>
+        <w:pStyle w:val="ListParagraph"/>
+        <w:numPr>
+          <w:ilvl w:val="0"/>
+          <w:numId w:val="6"/>
+        </w:numPr>
+        <w:rPr>
+          <w:b/>
+          <w:bCs/>
+          <w:u w:val="single"/>
+        </w:rPr>
+      </w:pPr>
+      <w:r>
+        <w:t>Once we have got this k train the model again but with this k and use the graph along with other information to see visually whether the model is overfitting or underfitting our data</w:t>
+      </w:r>
+    </w:p>
+    <w:p>
+      <w:pPr>
+        <w:pStyle w:val="ListParagraph"/>
+        <w:numPr>
+          <w:ilvl w:val="0"/>
+          <w:numId w:val="6"/>
+        </w:numPr>
+        <w:rPr>
+          <w:b/>
+          <w:bCs/>
+          <w:u w:val="single"/>
+        </w:rPr>
+      </w:pPr>
+      <w:r>
+        <w:t>Use in conjunction with learning curves</w:t>
+      </w:r>
+    </w:p>
+    <w:p>
+      <w:pPr>
+        <w:pStyle w:val="ListParagraph"/>
+        <w:numPr>
+          <w:ilvl w:val="0"/>
+          <w:numId w:val="6"/>
+        </w:numPr>
+        <w:rPr>
+          <w:b/>
+          <w:bCs/>
+          <w:u w:val="single"/>
+        </w:rPr>
+      </w:pPr>
+      <w:r>
+        <w:t>Little idea, plot with multiple features to see at what point having too many affects the accuracy</w:t>
+      </w:r>
+    </w:p>
+    <w:p>
+      <w:pPr>
+        <w:pStyle w:val="ListParagraph"/>
+        <w:numPr>
+          <w:ilvl w:val="0"/>
+          <w:numId w:val="6"/>
+        </w:numPr>
+        <w:rPr>
+          <w:b/>
+          <w:bCs/>
+          <w:u w:val="single"/>
+        </w:rPr>
+      </w:pPr>
+      <w:r>
+        <w:t>Followed up by model comparison</w:t>
+      </w:r>
+    </w:p>
+    <w:p>
+      <w:pPr>
+        <w:pStyle w:val="ListParagraph"/>
+        <w:rPr>
+          <w:color w:val="FF0000"/>
+        </w:rPr>
+      </w:pPr>
+      <w:r>
+        <w:rPr>
+          <w:color w:val="FF0000"/>
+        </w:rPr>
+        <w:t xml:space="preserve">!!!!NEED TO SET RANDOM STATE BEFORE </w:t>
+      </w:r>
+      <w:r>
+        <w:rPr>
+          <w:color w:val="FF0000"/>
+        </w:rPr>
+        <w:t>FIGURES USED!!!!!</w:t>
+      </w:r>
     </w:p>
     <w:p>
       <w:pPr>
@@ -1122,6 +1192,119 @@
 <file path=word/numbering.xml><?xml version="1.0" encoding="utf-8"?>
 <w:numbering xmlns:wpc="http://schemas.microsoft.com/office/word/2010/wordprocessingCanvas" xmlns:cx="http://schemas.microsoft.com/office/drawing/2014/chartex" xmlns:cx1="http://schemas.microsoft.com/office/drawing/2015/9/8/chartex" xmlns:cx2="http://schemas.microsoft.com/office/drawing/2015/10/21/chartex" xmlns:cx3="http://schemas.microsoft.com/office/drawing/2016/5/9/chartex" xmlns:cx4="http://schemas.microsoft.com/office/drawing/2016/5/10/chartex" xmlns:cx5="http://schemas.microsoft.com/office/drawing/2016/5/11/chartex" xmlns:cx6="http://schemas.microsoft.com/office/drawing/2016/5/12/chartex" xmlns:cx7="http://schemas.microsoft.com/office/drawing/2016/5/13/chartex" xmlns:cx8="http://schemas.microsoft.com/office/drawing/2016/5/14/chartex" xmlns:mc="http://schemas.openxmlformats.org/markup-compatibility/2006" xmlns:aink="http://schemas.microsoft.com/office/drawing/2016/ink" xmlns:am3d="http://schemas.microsoft.com/office/drawing/2017/model3d" xmlns:o="urn:schemas-microsoft-com:office:office" xmlns:oel="http://schemas.microsoft.com/office/2019/extlst" xmlns:r="http://schemas.openxmlformats.org/officeDocument/2006/relationships" xmlns:m="http://schemas.openxmlformats.org/officeDocument/2006/math" xmlns:v="urn:schemas-microsoft-com:vml" xmlns:wp14="http://schemas.microsoft.com/office/word/2010/wordprocessingDrawing" xmlns:wp="http://schemas.openxmlformats.org/drawingml/2006/wordprocessingDrawing" xmlns:w10="urn:schemas-microsoft-com:office:word" xmlns:w="http://schemas.openxmlformats.org/wordprocessingml/2006/main" xmlns:w14="http://schemas.microsoft.com/office/word/2010/wordml" xmlns:w15="http://schemas.microsoft.com/office/word/2012/wordml" xmlns:w16cex="http://schemas.microsoft.com/office/word/2018/wordml/cex" xmlns:w16cid="http://schemas.microsoft.com/office/word/2016/wordml/cid" xmlns:w16="http://schemas.microsoft.com/office/word/2018/wordml" xmlns:w16sdtdh="http://schemas.microsoft.com/office/word/2020/wordml/sdtdatahash" xmlns:w16se="http://schemas.microsoft.com/office/word/2015/wordml/symex" xmlns:wpg="http://schemas.microsoft.com/office/word/2010/wordprocessingGroup" xmlns:wpi="http://schemas.microsoft.com/office/word/2010/wordprocessingInk" xmlns:wne="http://schemas.microsoft.com/office/word/2006/wordml" xmlns:wps="http://schemas.microsoft.com/office/word/2010/wordprocessingShape" mc:Ignorable="w14 w15 w16se w16cid w16 w16cex w16sdtdh wp14">
   <w:abstractNum w:abstractNumId="0" w15:restartNumberingAfterBreak="0">
+    <w:nsid w:val="0B4E5776"/>
+    <w:multiLevelType w:val="hybridMultilevel"/>
+    <w:tmpl w:val="1E642FC8"/>
+    <w:lvl w:ilvl="0" w:tplc="08090001">
+      <w:start w:val="1"/>
+      <w:numFmt w:val="bullet"/>
+      <w:lvlText w:val=""/>
+      <w:lvlJc w:val="left"/>
+      <w:pPr>
+        <w:ind w:left="720" w:hanging="360"/>
+      </w:pPr>
+      <w:rPr>
+        <w:rFonts w:ascii="Symbol" w:hAnsi="Symbol" w:hint="default"/>
+      </w:rPr>
+    </w:lvl>
+    <w:lvl w:ilvl="1" w:tplc="08090003" w:tentative="1">
+      <w:start w:val="1"/>
+      <w:numFmt w:val="bullet"/>
+      <w:lvlText w:val="o"/>
+      <w:lvlJc w:val="left"/>
+      <w:pPr>
+        <w:ind w:left="1440" w:hanging="360"/>
+      </w:pPr>
+      <w:rPr>
+        <w:rFonts w:ascii="Courier New" w:hAnsi="Courier New" w:cs="Courier New" w:hint="default"/>
+      </w:rPr>
+    </w:lvl>
+    <w:lvl w:ilvl="2" w:tplc="08090005" w:tentative="1">
+      <w:start w:val="1"/>
+      <w:numFmt w:val="bullet"/>
+      <w:lvlText w:val=""/>
+      <w:lvlJc w:val="left"/>
+      <w:pPr>
+        <w:ind w:left="2160" w:hanging="360"/>
+      </w:pPr>
+      <w:rPr>
+        <w:rFonts w:ascii="Wingdings" w:hAnsi="Wingdings" w:hint="default"/>
+      </w:rPr>
+    </w:lvl>
+    <w:lvl w:ilvl="3" w:tplc="08090001" w:tentative="1">
+      <w:start w:val="1"/>
+      <w:numFmt w:val="bullet"/>
+      <w:lvlText w:val=""/>
+      <w:lvlJc w:val="left"/>
+      <w:pPr>
+        <w:ind w:left="2880" w:hanging="360"/>
+      </w:pPr>
+      <w:rPr>
+        <w:rFonts w:ascii="Symbol" w:hAnsi="Symbol" w:hint="default"/>
+      </w:rPr>
+    </w:lvl>
+    <w:lvl w:ilvl="4" w:tplc="08090003" w:tentative="1">
+      <w:start w:val="1"/>
+      <w:numFmt w:val="bullet"/>
+      <w:lvlText w:val="o"/>
+      <w:lvlJc w:val="left"/>
+      <w:pPr>
+        <w:ind w:left="3600" w:hanging="360"/>
+      </w:pPr>
+      <w:rPr>
+        <w:rFonts w:ascii="Courier New" w:hAnsi="Courier New" w:cs="Courier New" w:hint="default"/>
+      </w:rPr>
+    </w:lvl>
+    <w:lvl w:ilvl="5" w:tplc="08090005" w:tentative="1">
+      <w:start w:val="1"/>
+      <w:numFmt w:val="bullet"/>
+      <w:lvlText w:val=""/>
+      <w:lvlJc w:val="left"/>
+      <w:pPr>
+        <w:ind w:left="4320" w:hanging="360"/>
+      </w:pPr>
+      <w:rPr>
+        <w:rFonts w:ascii="Wingdings" w:hAnsi="Wingdings" w:hint="default"/>
+      </w:rPr>
+    </w:lvl>
+    <w:lvl w:ilvl="6" w:tplc="08090001" w:tentative="1">
+      <w:start w:val="1"/>
+      <w:numFmt w:val="bullet"/>
+      <w:lvlText w:val=""/>
+      <w:lvlJc w:val="left"/>
+      <w:pPr>
+        <w:ind w:left="5040" w:hanging="360"/>
+      </w:pPr>
+      <w:rPr>
+        <w:rFonts w:ascii="Symbol" w:hAnsi="Symbol" w:hint="default"/>
+      </w:rPr>
+    </w:lvl>
+    <w:lvl w:ilvl="7" w:tplc="08090003" w:tentative="1">
+      <w:start w:val="1"/>
+      <w:numFmt w:val="bullet"/>
+      <w:lvlText w:val="o"/>
+      <w:lvlJc w:val="left"/>
+      <w:pPr>
+        <w:ind w:left="5760" w:hanging="360"/>
+      </w:pPr>
+      <w:rPr>
+        <w:rFonts w:ascii="Courier New" w:hAnsi="Courier New" w:cs="Courier New" w:hint="default"/>
+      </w:rPr>
+    </w:lvl>
+    <w:lvl w:ilvl="8" w:tplc="08090005" w:tentative="1">
+      <w:start w:val="1"/>
+      <w:numFmt w:val="bullet"/>
+      <w:lvlText w:val=""/>
+      <w:lvlJc w:val="left"/>
+      <w:pPr>
+        <w:ind w:left="6480" w:hanging="360"/>
+      </w:pPr>
+      <w:rPr>
+        <w:rFonts w:ascii="Wingdings" w:hAnsi="Wingdings" w:hint="default"/>
+      </w:rPr>
+    </w:lvl>
+  </w:abstractNum>
+  <w:abstractNum w:abstractNumId="1" w15:restartNumberingAfterBreak="0">
     <w:nsid w:val="1A2774A5"/>
     <w:multiLevelType w:val="hybridMultilevel"/>
     <w:tmpl w:val="40FA43A2"/>
@@ -1234,7 +1417,7 @@
       </w:rPr>
     </w:lvl>
   </w:abstractNum>
-  <w:abstractNum w:abstractNumId="1" w15:restartNumberingAfterBreak="0">
+  <w:abstractNum w:abstractNumId="2" w15:restartNumberingAfterBreak="0">
     <w:nsid w:val="1C290D60"/>
     <w:multiLevelType w:val="hybridMultilevel"/>
     <w:tmpl w:val="B6F0A392"/>
@@ -1320,7 +1503,7 @@
       </w:pPr>
     </w:lvl>
   </w:abstractNum>
-  <w:abstractNum w:abstractNumId="2" w15:restartNumberingAfterBreak="0">
+  <w:abstractNum w:abstractNumId="3" w15:restartNumberingAfterBreak="0">
     <w:nsid w:val="2BB0391A"/>
     <w:multiLevelType w:val="hybridMultilevel"/>
     <w:tmpl w:val="CCA674A2"/>
@@ -1433,7 +1616,7 @@
       </w:rPr>
     </w:lvl>
   </w:abstractNum>
-  <w:abstractNum w:abstractNumId="3" w15:restartNumberingAfterBreak="0">
+  <w:abstractNum w:abstractNumId="4" w15:restartNumberingAfterBreak="0">
     <w:nsid w:val="4868729D"/>
     <w:multiLevelType w:val="hybridMultilevel"/>
     <w:tmpl w:val="A880D9B0"/>
@@ -1519,7 +1702,7 @@
       </w:pPr>
     </w:lvl>
   </w:abstractNum>
-  <w:abstractNum w:abstractNumId="4" w15:restartNumberingAfterBreak="0">
+  <w:abstractNum w:abstractNumId="5" w15:restartNumberingAfterBreak="0">
     <w:nsid w:val="67307694"/>
     <w:multiLevelType w:val="hybridMultilevel"/>
     <w:tmpl w:val="A058D8AC"/>
@@ -1633,18 +1816,21 @@
     </w:lvl>
   </w:abstractNum>
   <w:num w:numId="1" w16cid:durableId="733699715">
+    <w:abstractNumId w:val="2"/>
+  </w:num>
+  <w:num w:numId="2" w16cid:durableId="1797603590">
+    <w:abstractNumId w:val="4"/>
+  </w:num>
+  <w:num w:numId="3" w16cid:durableId="884176014">
+    <w:abstractNumId w:val="3"/>
+  </w:num>
+  <w:num w:numId="4" w16cid:durableId="2146459700">
+    <w:abstractNumId w:val="5"/>
+  </w:num>
+  <w:num w:numId="5" w16cid:durableId="423842174">
     <w:abstractNumId w:val="1"/>
   </w:num>
-  <w:num w:numId="2" w16cid:durableId="1797603590">
-    <w:abstractNumId w:val="3"/>
-  </w:num>
-  <w:num w:numId="3" w16cid:durableId="884176014">
-    <w:abstractNumId w:val="2"/>
-  </w:num>
-  <w:num w:numId="4" w16cid:durableId="2146459700">
-    <w:abstractNumId w:val="4"/>
-  </w:num>
-  <w:num w:numId="5" w16cid:durableId="423842174">
+  <w:num w:numId="6" w16cid:durableId="1487552392">
     <w:abstractNumId w:val="0"/>
   </w:num>
 </w:numbering>
@@ -2069,6 +2255,7 @@
   <w:style w:type="character" w:default="1" w:styleId="DefaultParagraphFont">
     <w:name w:val="Default Paragraph Font"/>
     <w:uiPriority w:val="1"/>
+    <w:semiHidden/>
     <w:unhideWhenUsed/>
   </w:style>
   <w:style w:type="table" w:default="1" w:styleId="TableNormal">

</xml_diff>